<commit_message>
Week 4 meaningful commit. I theme rolled bronze and gold. updated css to shrink my brand and move it to the left. I ran with 4 theme templates in gold and 2 in bronze since additem is non jquery crud. uploading theme folders to github. updated clickable links from turning in last assignment. May change theme but really liking gold theme atm.
</commit_message>
<xml_diff>
--- a/Warren_Robert_Clickable_Links.docx
+++ b/Warren_Robert_Clickable_Links.docx
@@ -155,6 +155,11 @@
       <w:r>
         <w:t xml:space="preserve"> </w:t>
       </w:r>
+      <w:r>
+        <w:t>(not working on website currently)</w:t>
+      </w:r>
+      <w:bookmarkStart w:id="0" w:name="_GoBack"/>
+      <w:bookmarkEnd w:id="0"/>
     </w:p>
     <w:p>
       <w:r>
@@ -171,8 +176,6 @@
       <w:r>
         <w:t xml:space="preserve"> </w:t>
       </w:r>
-      <w:bookmarkStart w:id="0" w:name="_GoBack"/>
-      <w:bookmarkEnd w:id="0"/>
     </w:p>
     <w:p/>
     <w:p>

</xml_diff>